<commit_message>
experience section down, need to adjust formatting though. moving to education and project
</commit_message>
<xml_diff>
--- a/resume_filled_skills.docx
+++ b/resume_filled_skills.docx
@@ -215,7 +215,7 @@
         </w:rPr>
       </w:pPr>
       <w:r>
-        <w:t>• Proficient in programming languages: Java, Python, JavaScript, C, C++, HTML, CSS, React, Node.JS, Express.JS, SQL</w:t>
+        <w:t>• Programming languages: Java, Python, JavaScript, C, C++, HTML, CSS, React, Node.JS, Express.JS, SQL</w:t>
       </w:r>
     </w:p>
     <w:p>
@@ -224,7 +224,7 @@
         <w:ind w:left="360" w:hanging="216"/>
       </w:pPr>
       <w:r>
-        <w:t>• Experienced with software tools: VS Code, Git, Github, Gitlab, Unity, Unreal Engine</w:t>
+        <w:t>• Software tools: VS Code, Git, Github, Gitlab, Unity, Unreal Engine</w:t>
       </w:r>
     </w:p>
     <w:p>
@@ -233,7 +233,7 @@
         <w:ind w:left="360" w:hanging="216"/>
       </w:pPr>
       <w:r>
-        <w:t>• Strong understanding of algorithms and data structures</w:t>
+        <w:t>• Cloud Technologies: Familiarity with cloud architecture and implementation</w:t>
       </w:r>
     </w:p>
     <w:p>
@@ -242,7 +242,7 @@
         <w:ind w:left="360" w:hanging="216"/>
       </w:pPr>
       <w:r>
-        <w:t>• Exceptional adaptability, communication, detail-oriented, leadership, and time management skills</w:t>
+        <w:t>• Data Analysis: Experience with data-driven solutions and analysis methodologies</w:t>
       </w:r>
     </w:p>
     <w:p>
@@ -251,7 +251,7 @@
         <w:ind w:left="360" w:hanging="216"/>
       </w:pPr>
       <w:r>
-        <w:t>• Proven ability to work collaboratively across cross-functional teams</w:t>
+        <w:t>• Algorithm and Data Structures: Studied different algorithms and structures in university</w:t>
       </w:r>
     </w:p>
     <w:p>
@@ -260,7 +260,7 @@
         <w:ind w:left="360" w:hanging="216"/>
       </w:pPr>
       <w:r>
-        <w:t>• Experience in cloud integrations and data-driven solutions</w:t>
+        <w:t>• Professional Skills: Adaptability, Communication, Detail-oriented, Leadership, Time Management</w:t>
       </w:r>
     </w:p>
     <w:p>

</xml_diff>